<commit_message>
Small edit to inceptionsdokument
</commit_message>
<xml_diff>
--- a/Dokumenter/Postersession/Samlede inceptionsdokument.docx
+++ b/Dokumenter/Postersession/Samlede inceptionsdokument.docx
@@ -1280,20 +1280,608 @@
         <w:t xml:space="preserve"> </w:t>
       </w:r>
     </w:p>
+    <w:tbl>
+      <w:tblPr>
+        <w:tblStyle w:val="Tabel-Gitter"/>
+        <w:tblW w:w="0" w:type="auto"/>
+        <w:tblLook w:val="04A0" w:firstRow="1" w:lastRow="0" w:firstColumn="1" w:lastColumn="0" w:noHBand="0" w:noVBand="1"/>
+      </w:tblPr>
+      <w:tblGrid>
+        <w:gridCol w:w="2369"/>
+        <w:gridCol w:w="2369"/>
+        <w:gridCol w:w="2369"/>
+        <w:gridCol w:w="2369"/>
+      </w:tblGrid>
+      <w:tr>
+        <w:trPr>
+          <w:trHeight w:val="291"/>
+        </w:trPr>
+        <w:tc>
+          <w:tcPr>
+            <w:tcW w:w="2369" w:type="dxa"/>
+          </w:tcPr>
+          <w:p>
+            <w:pPr>
+              <w:rPr>
+                <w:b/>
+              </w:rPr>
+            </w:pPr>
+            <w:r>
+              <w:rPr>
+                <w:b/>
+              </w:rPr>
+              <w:t>Risici</w:t>
+            </w:r>
+          </w:p>
+        </w:tc>
+        <w:tc>
+          <w:tcPr>
+            <w:tcW w:w="2369" w:type="dxa"/>
+          </w:tcPr>
+          <w:p>
+            <w:pPr>
+              <w:rPr>
+                <w:b/>
+              </w:rPr>
+            </w:pPr>
+            <w:r>
+              <w:rPr>
+                <w:b/>
+              </w:rPr>
+              <w:t>Sandsynlighed</w:t>
+            </w:r>
+          </w:p>
+        </w:tc>
+        <w:tc>
+          <w:tcPr>
+            <w:tcW w:w="2369" w:type="dxa"/>
+          </w:tcPr>
+          <w:p>
+            <w:pPr>
+              <w:rPr>
+                <w:b/>
+              </w:rPr>
+            </w:pPr>
+            <w:r>
+              <w:rPr>
+                <w:b/>
+              </w:rPr>
+              <w:t>Alvorsgrad</w:t>
+            </w:r>
+          </w:p>
+        </w:tc>
+        <w:tc>
+          <w:tcPr>
+            <w:tcW w:w="2369" w:type="dxa"/>
+          </w:tcPr>
+          <w:p>
+            <w:pPr>
+              <w:rPr>
+                <w:b/>
+              </w:rPr>
+            </w:pPr>
+            <w:r>
+              <w:rPr>
+                <w:b/>
+              </w:rPr>
+              <w:t>Samlet vægtning</w:t>
+            </w:r>
+          </w:p>
+        </w:tc>
+      </w:tr>
+      <w:tr>
+        <w:trPr>
+          <w:trHeight w:val="300"/>
+        </w:trPr>
+        <w:tc>
+          <w:tcPr>
+            <w:tcW w:w="2369" w:type="dxa"/>
+          </w:tcPr>
+          <w:p>
+            <w:r>
+              <w:t>Mandefald i gruppen</w:t>
+            </w:r>
+          </w:p>
+        </w:tc>
+        <w:tc>
+          <w:tcPr>
+            <w:tcW w:w="2369" w:type="dxa"/>
+          </w:tcPr>
+          <w:p>
+            <w:r>
+              <w:t>1</w:t>
+            </w:r>
+          </w:p>
+        </w:tc>
+        <w:tc>
+          <w:tcPr>
+            <w:tcW w:w="2369" w:type="dxa"/>
+          </w:tcPr>
+          <w:p>
+            <w:r>
+              <w:t>3</w:t>
+            </w:r>
+          </w:p>
+        </w:tc>
+        <w:tc>
+          <w:tcPr>
+            <w:tcW w:w="2369" w:type="dxa"/>
+          </w:tcPr>
+          <w:p>
+            <w:r>
+              <w:t>3</w:t>
+            </w:r>
+          </w:p>
+        </w:tc>
+      </w:tr>
+      <w:tr>
+        <w:trPr>
+          <w:trHeight w:val="300"/>
+        </w:trPr>
+        <w:tc>
+          <w:tcPr>
+            <w:tcW w:w="2369" w:type="dxa"/>
+          </w:tcPr>
+          <w:p>
+            <w:r>
+              <w:t>Kritiske fejl i krav</w:t>
+            </w:r>
+          </w:p>
+        </w:tc>
+        <w:tc>
+          <w:tcPr>
+            <w:tcW w:w="2369" w:type="dxa"/>
+          </w:tcPr>
+          <w:p>
+            <w:r>
+              <w:t>2</w:t>
+            </w:r>
+          </w:p>
+        </w:tc>
+        <w:tc>
+          <w:tcPr>
+            <w:tcW w:w="2369" w:type="dxa"/>
+          </w:tcPr>
+          <w:p>
+            <w:r>
+              <w:t>2</w:t>
+            </w:r>
+          </w:p>
+        </w:tc>
+        <w:tc>
+          <w:tcPr>
+            <w:tcW w:w="2369" w:type="dxa"/>
+          </w:tcPr>
+          <w:p>
+            <w:r>
+              <w:t>4</w:t>
+            </w:r>
+          </w:p>
+        </w:tc>
+      </w:tr>
+      <w:tr>
+        <w:trPr>
+          <w:trHeight w:val="300"/>
+        </w:trPr>
+        <w:tc>
+          <w:tcPr>
+            <w:tcW w:w="2369" w:type="dxa"/>
+          </w:tcPr>
+          <w:p>
+            <w:r>
+              <w:t>Undervurdering af systemets størrelse</w:t>
+            </w:r>
+          </w:p>
+        </w:tc>
+        <w:tc>
+          <w:tcPr>
+            <w:tcW w:w="2369" w:type="dxa"/>
+          </w:tcPr>
+          <w:p>
+            <w:r>
+              <w:t>2</w:t>
+            </w:r>
+          </w:p>
+        </w:tc>
+        <w:tc>
+          <w:tcPr>
+            <w:tcW w:w="2369" w:type="dxa"/>
+          </w:tcPr>
+          <w:p>
+            <w:r>
+              <w:t>2</w:t>
+            </w:r>
+          </w:p>
+        </w:tc>
+        <w:tc>
+          <w:tcPr>
+            <w:tcW w:w="2369" w:type="dxa"/>
+          </w:tcPr>
+          <w:p>
+            <w:r>
+              <w:t>4</w:t>
+            </w:r>
+          </w:p>
+        </w:tc>
+      </w:tr>
+      <w:tr>
+        <w:trPr>
+          <w:trHeight w:val="300"/>
+        </w:trPr>
+        <w:tc>
+          <w:tcPr>
+            <w:tcW w:w="2369" w:type="dxa"/>
+          </w:tcPr>
+          <w:p>
+            <w:r>
+              <w:t>Ændringer i krav til projektet</w:t>
+            </w:r>
+          </w:p>
+        </w:tc>
+        <w:tc>
+          <w:tcPr>
+            <w:tcW w:w="2369" w:type="dxa"/>
+          </w:tcPr>
+          <w:p>
+            <w:r>
+              <w:t>2</w:t>
+            </w:r>
+          </w:p>
+        </w:tc>
+        <w:tc>
+          <w:tcPr>
+            <w:tcW w:w="2369" w:type="dxa"/>
+          </w:tcPr>
+          <w:p>
+            <w:r>
+              <w:t>2</w:t>
+            </w:r>
+          </w:p>
+        </w:tc>
+        <w:tc>
+          <w:tcPr>
+            <w:tcW w:w="2369" w:type="dxa"/>
+          </w:tcPr>
+          <w:p>
+            <w:r>
+              <w:t>4</w:t>
+            </w:r>
+          </w:p>
+        </w:tc>
+      </w:tr>
+      <w:tr>
+        <w:trPr>
+          <w:trHeight w:val="300"/>
+        </w:trPr>
+        <w:tc>
+          <w:tcPr>
+            <w:tcW w:w="2369" w:type="dxa"/>
+          </w:tcPr>
+          <w:p>
+            <w:r>
+              <w:t>Uforudsete problemer i kode</w:t>
+            </w:r>
+          </w:p>
+        </w:tc>
+        <w:tc>
+          <w:tcPr>
+            <w:tcW w:w="2369" w:type="dxa"/>
+          </w:tcPr>
+          <w:p>
+            <w:r>
+              <w:t>3</w:t>
+            </w:r>
+          </w:p>
+        </w:tc>
+        <w:tc>
+          <w:tcPr>
+            <w:tcW w:w="2369" w:type="dxa"/>
+          </w:tcPr>
+          <w:p>
+            <w:r>
+              <w:t>2</w:t>
+            </w:r>
+          </w:p>
+        </w:tc>
+        <w:tc>
+          <w:tcPr>
+            <w:tcW w:w="2369" w:type="dxa"/>
+          </w:tcPr>
+          <w:p>
+            <w:r>
+              <w:t>6</w:t>
+            </w:r>
+          </w:p>
+        </w:tc>
+      </w:tr>
+      <w:tr>
+        <w:trPr>
+          <w:trHeight w:val="300"/>
+        </w:trPr>
+        <w:tc>
+          <w:tcPr>
+            <w:tcW w:w="2369" w:type="dxa"/>
+          </w:tcPr>
+          <w:p>
+            <w:r>
+              <w:t>Problemer med understøttende platforme</w:t>
+            </w:r>
+          </w:p>
+        </w:tc>
+        <w:tc>
+          <w:tcPr>
+            <w:tcW w:w="2369" w:type="dxa"/>
+          </w:tcPr>
+          <w:p>
+            <w:r>
+              <w:t>2</w:t>
+            </w:r>
+          </w:p>
+        </w:tc>
+        <w:tc>
+          <w:tcPr>
+            <w:tcW w:w="2369" w:type="dxa"/>
+          </w:tcPr>
+          <w:p>
+            <w:r>
+              <w:t>3</w:t>
+            </w:r>
+          </w:p>
+        </w:tc>
+        <w:tc>
+          <w:tcPr>
+            <w:tcW w:w="2369" w:type="dxa"/>
+          </w:tcPr>
+          <w:p>
+            <w:r>
+              <w:t>6</w:t>
+            </w:r>
+          </w:p>
+        </w:tc>
+      </w:tr>
+    </w:tbl>
+    <w:p>
+      <w:bookmarkStart w:id="9" w:name="_GoBack"/>
+      <w:bookmarkEnd w:id="9"/>
+    </w:p>
+    <w:tbl>
+      <w:tblPr>
+        <w:tblStyle w:val="Tabel-Gitter"/>
+        <w:tblW w:w="0" w:type="auto"/>
+        <w:tblLook w:val="04A0" w:firstRow="1" w:lastRow="0" w:firstColumn="1" w:lastColumn="0" w:noHBand="0" w:noVBand="1"/>
+      </w:tblPr>
+      <w:tblGrid>
+        <w:gridCol w:w="2369"/>
+        <w:gridCol w:w="7124"/>
+      </w:tblGrid>
+      <w:tr>
+        <w:trPr>
+          <w:trHeight w:val="291"/>
+        </w:trPr>
+        <w:tc>
+          <w:tcPr>
+            <w:tcW w:w="2369" w:type="dxa"/>
+          </w:tcPr>
+          <w:p>
+            <w:pPr>
+              <w:rPr>
+                <w:b/>
+              </w:rPr>
+            </w:pPr>
+            <w:r>
+              <w:rPr>
+                <w:b/>
+              </w:rPr>
+              <w:t>Risici</w:t>
+            </w:r>
+          </w:p>
+        </w:tc>
+        <w:tc>
+          <w:tcPr>
+            <w:tcW w:w="7124" w:type="dxa"/>
+          </w:tcPr>
+          <w:p>
+            <w:pPr>
+              <w:rPr>
+                <w:b/>
+              </w:rPr>
+            </w:pPr>
+            <w:proofErr w:type="spellStart"/>
+            <w:r>
+              <w:rPr>
+                <w:b/>
+              </w:rPr>
+              <w:t>S</w:t>
+            </w:r>
+            <w:r>
+              <w:rPr>
+                <w:b/>
+              </w:rPr>
+              <w:t>tratetegi</w:t>
+            </w:r>
+            <w:proofErr w:type="spellEnd"/>
+          </w:p>
+        </w:tc>
+      </w:tr>
+      <w:tr>
+        <w:trPr>
+          <w:trHeight w:val="300"/>
+        </w:trPr>
+        <w:tc>
+          <w:tcPr>
+            <w:tcW w:w="2369" w:type="dxa"/>
+          </w:tcPr>
+          <w:p>
+            <w:r>
+              <w:t>Mandefald i gruppen</w:t>
+            </w:r>
+          </w:p>
+        </w:tc>
+        <w:tc>
+          <w:tcPr>
+            <w:tcW w:w="7124" w:type="dxa"/>
+          </w:tcPr>
+          <w:p>
+            <w:r>
+              <w:t>Planlæg og fordel arbejdsopgaven og viden, så der ikke er nogen i gruppen som bliver uundværlige.</w:t>
+            </w:r>
+          </w:p>
+        </w:tc>
+      </w:tr>
+      <w:tr>
+        <w:trPr>
+          <w:trHeight w:val="300"/>
+        </w:trPr>
+        <w:tc>
+          <w:tcPr>
+            <w:tcW w:w="2369" w:type="dxa"/>
+          </w:tcPr>
+          <w:p>
+            <w:r>
+              <w:t>Kritiske fejl i krav</w:t>
+            </w:r>
+          </w:p>
+        </w:tc>
+        <w:tc>
+          <w:tcPr>
+            <w:tcW w:w="7124" w:type="dxa"/>
+          </w:tcPr>
+          <w:p>
+            <w:proofErr w:type="spellStart"/>
+            <w:r>
+              <w:t>Dobbeltchecke</w:t>
+            </w:r>
+            <w:proofErr w:type="spellEnd"/>
+            <w:r>
+              <w:t xml:space="preserve"> at et system, der overholder vores opstillede krav, vil munde ud i at blive et system, som opfylder det fundne behov i vores brugsmønstre.</w:t>
+            </w:r>
+          </w:p>
+        </w:tc>
+      </w:tr>
+      <w:tr>
+        <w:trPr>
+          <w:trHeight w:val="300"/>
+        </w:trPr>
+        <w:tc>
+          <w:tcPr>
+            <w:tcW w:w="2369" w:type="dxa"/>
+          </w:tcPr>
+          <w:p>
+            <w:r>
+              <w:t>Undervurdering af systemets størrelse</w:t>
+            </w:r>
+          </w:p>
+        </w:tc>
+        <w:tc>
+          <w:tcPr>
+            <w:tcW w:w="7124" w:type="dxa"/>
+          </w:tcPr>
+          <w:p>
+            <w:r>
+              <w:t>Afsætte ekstra tid til systemudvikling, hvor gruppen kan implementere ekstra funktionalitet. Her vil kun blive implementeret nødvendig funktionalitet. Der er påkrævet for at systemet opfylder de opstillede krav.</w:t>
+            </w:r>
+          </w:p>
+        </w:tc>
+      </w:tr>
+      <w:tr>
+        <w:trPr>
+          <w:trHeight w:val="300"/>
+        </w:trPr>
+        <w:tc>
+          <w:tcPr>
+            <w:tcW w:w="2369" w:type="dxa"/>
+          </w:tcPr>
+          <w:p>
+            <w:r>
+              <w:t>Ændringer i krav til projektet</w:t>
+            </w:r>
+          </w:p>
+        </w:tc>
+        <w:tc>
+          <w:tcPr>
+            <w:tcW w:w="7124" w:type="dxa"/>
+          </w:tcPr>
+          <w:p>
+            <w:r>
+              <w:t>Indlæg ekstra tid til uforudsete ændringer. Derudover holde os opdateret, så forandringerne hurtigst muligt kan blive foretaget.</w:t>
+            </w:r>
+          </w:p>
+        </w:tc>
+      </w:tr>
+      <w:tr>
+        <w:trPr>
+          <w:trHeight w:val="300"/>
+        </w:trPr>
+        <w:tc>
+          <w:tcPr>
+            <w:tcW w:w="2369" w:type="dxa"/>
+          </w:tcPr>
+          <w:p>
+            <w:r>
+              <w:t>Uforudsete problemer i kode</w:t>
+            </w:r>
+          </w:p>
+        </w:tc>
+        <w:tc>
+          <w:tcPr>
+            <w:tcW w:w="7124" w:type="dxa"/>
+          </w:tcPr>
+          <w:p>
+            <w:r>
+              <w:t>Forsøge så vidt muligt at implementere ny kode i mindre stykker, der derefter testes. Derved kan omfanget af eventuelle begrænses, da fejlen findes i et mindre område.</w:t>
+            </w:r>
+          </w:p>
+        </w:tc>
+      </w:tr>
+      <w:tr>
+        <w:trPr>
+          <w:trHeight w:val="300"/>
+        </w:trPr>
+        <w:tc>
+          <w:tcPr>
+            <w:tcW w:w="2369" w:type="dxa"/>
+          </w:tcPr>
+          <w:p>
+            <w:r>
+              <w:lastRenderedPageBreak/>
+              <w:t>Problemer med understøttende platforme</w:t>
+            </w:r>
+          </w:p>
+        </w:tc>
+        <w:tc>
+          <w:tcPr>
+            <w:tcW w:w="7124" w:type="dxa"/>
+          </w:tcPr>
+          <w:p>
+            <w:r>
+              <w:t xml:space="preserve">Undersøge og tilegne så meget viden om disse understøttende platforme som muligt, derudover </w:t>
+            </w:r>
+            <w:proofErr w:type="gramStart"/>
+            <w:r>
+              <w:t>holde</w:t>
+            </w:r>
+            <w:proofErr w:type="gramEnd"/>
+            <w:r>
+              <w:t xml:space="preserve"> brugen af ikke nødvendig funktionalitet</w:t>
+            </w:r>
+          </w:p>
+        </w:tc>
+      </w:tr>
+    </w:tbl>
     <w:p/>
     <w:p/>
     <w:p>
       <w:pPr>
         <w:pStyle w:val="Overskrift1"/>
       </w:pPr>
-      <w:bookmarkStart w:id="9" w:name="_Toc4187152"/>
+      <w:bookmarkStart w:id="10" w:name="_Toc4187152"/>
       <w:r>
         <w:t xml:space="preserve">7. </w:t>
       </w:r>
       <w:r>
         <w:t>Prioritering</w:t>
       </w:r>
-      <w:bookmarkEnd w:id="9"/>
+      <w:bookmarkEnd w:id="10"/>
       <w:r>
         <w:t xml:space="preserve"> </w:t>
       </w:r>
@@ -1304,7 +1892,7 @@
       <w:pPr>
         <w:pStyle w:val="Overskrift1"/>
       </w:pPr>
-      <w:bookmarkStart w:id="10" w:name="_Toc4187153"/>
+      <w:bookmarkStart w:id="11" w:name="_Toc4187153"/>
       <w:r>
         <w:t xml:space="preserve">8. </w:t>
       </w:r>
@@ -1315,7 +1903,7 @@
       <w:r>
         <w:t>elaborationsfasen</w:t>
       </w:r>
-      <w:bookmarkEnd w:id="10"/>
+      <w:bookmarkEnd w:id="11"/>
       <w:proofErr w:type="spellEnd"/>
       <w:r>
         <w:t xml:space="preserve"> </w:t>
@@ -1424,7 +2012,6 @@
     </w:p>
     <w:p>
       <w:r>
-        <w:lastRenderedPageBreak/>
         <w:t xml:space="preserve">Gruppen anvender derfor dele af </w:t>
       </w:r>
       <w:proofErr w:type="spellStart"/>
@@ -1532,14 +2119,14 @@
       <w:pPr>
         <w:pStyle w:val="Overskrift1"/>
       </w:pPr>
-      <w:bookmarkStart w:id="11" w:name="_Toc4187154"/>
+      <w:bookmarkStart w:id="12" w:name="_Toc4187154"/>
       <w:r>
         <w:t xml:space="preserve">9. </w:t>
       </w:r>
       <w:r>
         <w:t>Resurser</w:t>
       </w:r>
-      <w:bookmarkEnd w:id="11"/>
+      <w:bookmarkEnd w:id="12"/>
       <w:r>
         <w:t xml:space="preserve"> </w:t>
       </w:r>
@@ -1567,8 +2154,6 @@
       <w:r>
         <w:t xml:space="preserve"> for projektafleveringen kommer. Derved kan det forventes, at arbejdsindsatstiden vil stige kraftigt i løbet af projektet. </w:t>
       </w:r>
-      <w:bookmarkStart w:id="12" w:name="_GoBack"/>
-      <w:bookmarkEnd w:id="12"/>
     </w:p>
     <w:p>
       <w:r>
@@ -1608,7 +2193,6 @@
       </w:pPr>
       <w:bookmarkStart w:id="14" w:name="_Toc4187156"/>
       <w:r>
-        <w:lastRenderedPageBreak/>
         <w:t xml:space="preserve">11. </w:t>
       </w:r>
       <w:r>
@@ -2367,6 +2951,29 @@
       <w:lang w:eastAsia="en-US"/>
     </w:rPr>
   </w:style>
+  <w:style w:type="table" w:styleId="Tabel-Gitter">
+    <w:name w:val="Table Grid"/>
+    <w:basedOn w:val="Tabel-Normal"/>
+    <w:uiPriority w:val="39"/>
+    <w:rsid w:val="00466121"/>
+    <w:pPr>
+      <w:spacing w:after="0" w:line="240" w:lineRule="auto"/>
+    </w:pPr>
+    <w:rPr>
+      <w:rFonts w:eastAsiaTheme="minorHAnsi"/>
+      <w:lang w:eastAsia="en-US"/>
+    </w:rPr>
+    <w:tblPr>
+      <w:tblBorders>
+        <w:top w:val="single" w:sz="4" w:space="0" w:color="auto"/>
+        <w:left w:val="single" w:sz="4" w:space="0" w:color="auto"/>
+        <w:bottom w:val="single" w:sz="4" w:space="0" w:color="auto"/>
+        <w:right w:val="single" w:sz="4" w:space="0" w:color="auto"/>
+        <w:insideH w:val="single" w:sz="4" w:space="0" w:color="auto"/>
+        <w:insideV w:val="single" w:sz="4" w:space="0" w:color="auto"/>
+      </w:tblBorders>
+    </w:tblPr>
+  </w:style>
 </w:styles>
 </file>
 
@@ -2670,7 +3277,7 @@
 </file>
 
 <file path=customXml/itemProps1.xml><?xml version="1.0" encoding="utf-8"?>
-<ds:datastoreItem xmlns:ds="http://schemas.openxmlformats.org/officeDocument/2006/customXml" ds:itemID="{D14912C6-4000-497A-9611-4697BB8D2056}">
+<ds:datastoreItem xmlns:ds="http://schemas.openxmlformats.org/officeDocument/2006/customXml" ds:itemID="{6D94391B-7EA2-4632-ABC2-5DE980C578B6}">
   <ds:schemaRefs>
     <ds:schemaRef ds:uri="http://schemas.openxmlformats.org/officeDocument/2006/bibliography"/>
   </ds:schemaRefs>

</xml_diff>